<commit_message>
consolidated css for all post landing page html
</commit_message>
<xml_diff>
--- a/User Flows/Login User Flow.docx
+++ b/User Flows/Login User Flow.docx
@@ -308,7 +308,10 @@
         </mc:AlternateContent>
       </w:r>
       <w:r>
-        <w:t>User enters empty password</w:t>
+        <w:t xml:space="preserve">User enters empty </w:t>
+      </w:r>
+      <w:r>
+        <w:t>username</w:t>
       </w:r>
       <w:r>
         <w:tab/>

</xml_diff>